<commit_message>
Update calendar with room number
</commit_message>
<xml_diff>
--- a/docs/MDPH_AcademicCalendar_2023_2024.docx
+++ b/docs/MDPH_AcademicCalendar_2023_2024.docx
@@ -6168,6 +6168,7 @@
               <w:rPr>
                 <w:b/>
                 <w:bCs/>
+                <w:color w:val="F0F0F0" w:themeColor="background2"/>
               </w:rPr>
             </w:pPr>
             <w:r>
@@ -6177,6 +6178,24 @@
                 <w:color w:val="F0F0F0" w:themeColor="background2"/>
               </w:rPr>
               <w:t>Oct 6, 2023</w:t>
+            </w:r>
+          </w:p>
+          <w:p>
+            <w:pPr>
+              <w:spacing w:before="0"/>
+              <w:jc w:val="left"/>
+              <w:rPr>
+                <w:b/>
+                <w:bCs/>
+              </w:rPr>
+            </w:pPr>
+            <w:r>
+              <w:rPr>
+                <w:b/>
+                <w:bCs/>
+                <w:color w:val="FFFFFF" w:themeColor="background1"/>
+              </w:rPr>
+              <w:t>CHS 33-105 </w:t>
             </w:r>
           </w:p>
         </w:tc>
@@ -6256,7 +6275,34 @@
                       <w:sz w:val="24"/>
                       <w:szCs w:val="24"/>
                     </w:rPr>
-                    <w:t>Weekend Sessions (in-person)</w:t>
+                    <w:t>Weekend Sessions (in-person</w:t>
+                  </w:r>
+                  <w:r>
+                    <w:rPr>
+                      <w:b/>
+                      <w:bCs/>
+                      <w:sz w:val="24"/>
+                      <w:szCs w:val="24"/>
+                    </w:rPr>
+                    <w:t xml:space="preserve">, </w:t>
+                  </w:r>
+                  <w:r>
+                    <w:rPr>
+                      <w:b/>
+                      <w:bCs/>
+                      <w:sz w:val="24"/>
+                      <w:szCs w:val="24"/>
+                    </w:rPr>
+                    <w:t>CHS 33-105</w:t>
+                  </w:r>
+                  <w:r>
+                    <w:rPr>
+                      <w:b/>
+                      <w:bCs/>
+                      <w:sz w:val="24"/>
+                      <w:szCs w:val="24"/>
+                    </w:rPr>
+                    <w:t>)</w:t>
                   </w:r>
                 </w:p>
               </w:tc>
@@ -6974,7 +7020,6 @@
   <w:style w:type="character" w:default="1" w:styleId="DefaultParagraphFont">
     <w:name w:val="Default Paragraph Font"/>
     <w:uiPriority w:val="1"/>
-    <w:semiHidden/>
     <w:unhideWhenUsed/>
   </w:style>
   <w:style w:type="table" w:default="1" w:styleId="TableNormal">
@@ -7554,15 +7599,6 @@
 </file>
 
 <file path=customXml/item1.xml><?xml version="1.0" encoding="utf-8"?>
-<?mso-contentType ?>
-<FormTemplates xmlns="http://schemas.microsoft.com/sharepoint/v3/contenttype/forms">
-  <Display>DocumentLibraryForm</Display>
-  <Edit>DocumentLibraryForm</Edit>
-  <New>DocumentLibraryForm</New>
-</FormTemplates>
-</file>
-
-<file path=customXml/item2.xml><?xml version="1.0" encoding="utf-8"?>
 <p:properties xmlns:p="http://schemas.microsoft.com/office/2006/metadata/properties" xmlns:xsi="http://www.w3.org/2001/XMLSchema-instance" xmlns:pc="http://schemas.microsoft.com/office/infopath/2007/PartnerControls">
   <documentManagement>
     <_ip_UnifiedCompliancePolicyUIAction xmlns="http://schemas.microsoft.com/sharepoint/v3" xsi:nil="true"/>
@@ -7580,6 +7616,15 @@
     <MediaServiceKeyPoints xmlns="71af3243-3dd4-4a8d-8c0d-dd76da1f02a5" xsi:nil="true"/>
   </documentManagement>
 </p:properties>
+</file>
+
+<file path=customXml/item2.xml><?xml version="1.0" encoding="utf-8"?>
+<?mso-contentType ?>
+<FormTemplates xmlns="http://schemas.microsoft.com/sharepoint/v3/contenttype/forms">
+  <Display>DocumentLibraryForm</Display>
+  <Edit>DocumentLibraryForm</Edit>
+  <New>DocumentLibraryForm</New>
+</FormTemplates>
 </file>
 
 <file path=customXml/item3.xml><?xml version="1.0" encoding="utf-8"?>
@@ -7883,14 +7928,6 @@
 </file>
 
 <file path=customXml/itemProps1.xml><?xml version="1.0" encoding="utf-8"?>
-<ds:datastoreItem xmlns:ds="http://schemas.openxmlformats.org/officeDocument/2006/customXml" ds:itemID="{FB31BEE4-336F-45C9-8DEE-9FDC836F9B36}">
-  <ds:schemaRefs>
-    <ds:schemaRef ds:uri="http://schemas.microsoft.com/sharepoint/v3/contenttype/forms"/>
-  </ds:schemaRefs>
-</ds:datastoreItem>
-</file>
-
-<file path=customXml/itemProps2.xml><?xml version="1.0" encoding="utf-8"?>
 <ds:datastoreItem xmlns:ds="http://schemas.openxmlformats.org/officeDocument/2006/customXml" ds:itemID="{436C7377-3197-493D-AC0D-C5B82E6C326C}">
   <ds:schemaRefs>
     <ds:schemaRef ds:uri="http://schemas.microsoft.com/office/2006/metadata/properties"/>
@@ -7898,6 +7935,14 @@
     <ds:schemaRef ds:uri="http://schemas.microsoft.com/sharepoint/v3"/>
     <ds:schemaRef ds:uri="71af3243-3dd4-4a8d-8c0d-dd76da1f02a5"/>
     <ds:schemaRef ds:uri="230e9df3-be65-4c73-a93b-d1236ebd677e"/>
+  </ds:schemaRefs>
+</ds:datastoreItem>
+</file>
+
+<file path=customXml/itemProps2.xml><?xml version="1.0" encoding="utf-8"?>
+<ds:datastoreItem xmlns:ds="http://schemas.openxmlformats.org/officeDocument/2006/customXml" ds:itemID="{FB31BEE4-336F-45C9-8DEE-9FDC836F9B36}">
+  <ds:schemaRefs>
+    <ds:schemaRef ds:uri="http://schemas.microsoft.com/sharepoint/v3/contenttype/forms"/>
   </ds:schemaRefs>
 </ds:datastoreItem>
 </file>

</xml_diff>